<commit_message>
modify doc for database
</commit_message>
<xml_diff>
--- a/doc/报修系统数据库设计与界面原型.docx
+++ b/doc/报修系统数据库设计与界面原型.docx
@@ -184,9 +184,6 @@
             <w:p>
               <w:pPr>
                 <w:pStyle w:val="11"/>
-                <w:rPr>
-                  <w:rFonts w:hint="eastAsia"/>
-                </w:rPr>
               </w:pPr>
               <w:r>
                 <w:rPr>
@@ -209,8 +206,6 @@
                 </w:rPr>
                 <w:t>4</w:t>
               </w:r>
-              <w:bookmarkStart w:id="0" w:name="_GoBack"/>
-              <w:bookmarkEnd w:id="0"/>
             </w:p>
             <w:p>
               <w:pPr>
@@ -431,14 +426,46 @@
           <w:ilvl w:val="0"/>
           <w:numId w:val="4"/>
         </w:numPr>
-      </w:pPr>
-      <w:r>
         <w:rPr>
           <w:rStyle w:val="s1"/>
         </w:rPr>
+      </w:pPr>
+      <w:r>
+        <w:rPr>
+          <w:rStyle w:val="s1"/>
+        </w:rPr>
         <w:t>alter table repair add column isEvaluate varchar(255);</w:t>
       </w:r>
     </w:p>
+    <w:p>
+      <w:pPr>
+        <w:pStyle w:val="p1"/>
+        <w:numPr>
+          <w:ilvl w:val="0"/>
+          <w:numId w:val="4"/>
+        </w:numPr>
+      </w:pPr>
+      <w:bookmarkStart w:id="0" w:name="_GoBack"/>
+      <w:r>
+        <w:rPr>
+          <w:rStyle w:val="s1"/>
+        </w:rPr>
+        <w:t xml:space="preserve">alter table repair add column </w:t>
+      </w:r>
+      <w:r>
+        <w:rPr>
+          <w:rStyle w:val="s1"/>
+        </w:rPr>
+        <w:t xml:space="preserve">code </w:t>
+      </w:r>
+      <w:r>
+        <w:rPr>
+          <w:rStyle w:val="s1"/>
+        </w:rPr>
+        <w:t>varchar(255);</w:t>
+      </w:r>
+    </w:p>
+    <w:bookmarkEnd w:id="0"/>
     <w:p/>
     <w:p>
       <w:r>
@@ -464,18 +491,13 @@
     </w:p>
     <w:p/>
     <w:p>
-      <w:pPr>
+      <w:r>
+        <w:t>3.</w:t>
+      </w:r>
+      <w:r>
         <w:rPr>
           <w:rFonts w:hint="eastAsia"/>
         </w:rPr>
-      </w:pPr>
-      <w:r>
-        <w:t>3.</w:t>
-      </w:r>
-      <w:r>
-        <w:rPr>
-          <w:rFonts w:hint="eastAsia"/>
-        </w:rPr>
         <w:t>创建材料表</w:t>
       </w:r>
     </w:p>
@@ -530,11 +552,6 @@
       </w:r>
     </w:p>
     <w:p>
-      <w:pPr>
-        <w:rPr>
-          <w:rFonts w:hint="eastAsia"/>
-        </w:rPr>
-      </w:pPr>
       <w:r>
         <w:t>)ENGINE=InnoDB DEFAULT CHARSET=utf8;</w:t>
       </w:r>
@@ -2612,7 +2629,7 @@
 </file>
 
 <file path=customXml/itemProps1.xml><?xml version="1.0" encoding="utf-8"?>
-<ds:datastoreItem xmlns:ds="http://schemas.openxmlformats.org/officeDocument/2006/customXml" ds:itemID="{A42BFCB0-5E30-7B4B-B925-9F80971B545D}">
+<ds:datastoreItem xmlns:ds="http://schemas.openxmlformats.org/officeDocument/2006/customXml" ds:itemID="{23E60897-912A-9342-B67C-79D4375B64AB}">
   <ds:schemaRefs>
     <ds:schemaRef ds:uri="http://schemas.openxmlformats.org/officeDocument/2006/bibliography"/>
   </ds:schemaRefs>

</xml_diff>